<commit_message>
Add Alg.3 and Alg.4 according to the 2nd comment of Reviewer #1.
</commit_message>
<xml_diff>
--- a/2017-Xudong-SMT/reviewer2.docx
+++ b/2017-Xudong-SMT/reviewer2.docx
@@ -287,22 +287,27 @@
     <w:p>
       <w:pPr>
         <w:pStyle w:val="默认"/>
-        <w:numPr>
-          <w:ilvl w:val="0"/>
-          <w:numId w:val="2"/>
-        </w:numPr>
-        <w:bidi w:val="0"/>
-        <w:spacing w:line="320" w:lineRule="atLeast"/>
-        <w:ind w:right="0"/>
-        <w:jc w:val="left"/>
-        <w:rPr>
-          <w:rFonts w:ascii="Helvetica" w:hAnsi="Helvetica"/>
-          <w:sz w:val="28"/>
-          <w:szCs w:val="28"/>
-          <w:rtl w:val="0"/>
-          <w:lang w:val="en-US"/>
-        </w:rPr>
-      </w:pPr>
+        <w:bidi w:val="0"/>
+        <w:spacing w:line="320" w:lineRule="atLeast"/>
+        <w:ind w:left="0" w:right="0" w:firstLine="0"/>
+        <w:jc w:val="left"/>
+        <w:rPr>
+          <w:rFonts w:ascii="Helvetica" w:cs="Helvetica" w:hAnsi="Helvetica" w:eastAsia="Helvetica"/>
+          <w:sz w:val="28"/>
+          <w:szCs w:val="28"/>
+          <w:rtl w:val="0"/>
+        </w:rPr>
+      </w:pPr>
+      <w:r>
+        <w:rPr>
+          <w:rFonts w:ascii="Helvetica" w:hAnsi="Helvetica"/>
+          <w:sz w:val="28"/>
+          <w:szCs w:val="28"/>
+          <w:rtl w:val="0"/>
+          <w:lang w:val="en-US"/>
+        </w:rPr>
+        <w:t xml:space="preserve">1. </w:t>
+      </w:r>
       <w:r>
         <w:rPr>
           <w:rFonts w:ascii="Helvetica" w:hAnsi="Helvetica"/>
@@ -446,11 +451,101 @@
         <w:jc w:val="left"/>
         <w:rPr>
           <w:rFonts w:ascii="Helvetica" w:cs="Helvetica" w:hAnsi="Helvetica" w:eastAsia="Helvetica"/>
-          <w:sz w:val="28"/>
-          <w:szCs w:val="28"/>
-          <w:rtl w:val="0"/>
-        </w:rPr>
-      </w:pPr>
+          <w:outline w:val="0"/>
+          <w:color w:val="0000ff"/>
+          <w:sz w:val="28"/>
+          <w:szCs w:val="28"/>
+          <w:rtl w:val="0"/>
+          <w14:textFill>
+            <w14:solidFill>
+              <w14:srgbClr w14:val="0000FF"/>
+            </w14:solidFill>
+          </w14:textFill>
+        </w:rPr>
+      </w:pPr>
+      <w:r>
+        <w:rPr>
+          <w:rFonts w:ascii="Helvetica" w:hAnsi="Helvetica"/>
+          <w:outline w:val="0"/>
+          <w:color w:val="0000ff"/>
+          <w:sz w:val="28"/>
+          <w:szCs w:val="28"/>
+          <w:rtl w:val="0"/>
+          <w:lang w:val="en-US"/>
+          <w14:textFill>
+            <w14:solidFill>
+              <w14:srgbClr w14:val="0000FF"/>
+            </w14:solidFill>
+          </w14:textFill>
+        </w:rPr>
+        <w:t xml:space="preserve">[We add two new algorithms (Algorithm 3 and 4) to describe the process of </w:t>
+      </w:r>
+      <w:r>
+        <w:rPr>
+          <w:rFonts w:ascii="Helvetica" w:hAnsi="Helvetica"/>
+          <w:outline w:val="0"/>
+          <w:color w:val="0000ff"/>
+          <w:sz w:val="28"/>
+          <w:szCs w:val="28"/>
+          <w:rtl w:val="0"/>
+          <w14:textFill>
+            <w14:solidFill>
+              <w14:srgbClr w14:val="0000FF"/>
+            </w14:solidFill>
+          </w14:textFill>
+        </w:rPr>
+        <w:t>makeReachableSubAutomaton()</w:t>
+      </w:r>
+      <w:r>
+        <w:rPr>
+          <w:rFonts w:ascii="Helvetica" w:hAnsi="Helvetica"/>
+          <w:outline w:val="0"/>
+          <w:color w:val="0000ff"/>
+          <w:sz w:val="28"/>
+          <w:szCs w:val="28"/>
+          <w:rtl w:val="0"/>
+          <w:lang w:val="en-US"/>
+          <w14:textFill>
+            <w14:solidFill>
+              <w14:srgbClr w14:val="0000FF"/>
+            </w14:solidFill>
+          </w14:textFill>
+        </w:rPr>
+        <w:t xml:space="preserve"> and </w:t>
+      </w:r>
+      <w:r>
+        <w:rPr>
+          <w:rFonts w:ascii="Helvetica" w:hAnsi="Helvetica"/>
+          <w:outline w:val="0"/>
+          <w:color w:val="0000ff"/>
+          <w:sz w:val="28"/>
+          <w:szCs w:val="28"/>
+          <w:rtl w:val="0"/>
+          <w14:textFill>
+            <w14:solidFill>
+              <w14:srgbClr w14:val="0000FF"/>
+            </w14:solidFill>
+          </w14:textFill>
+        </w:rPr>
+        <w:t>refineReachableSubAutomaton()</w:t>
+      </w:r>
+      <w:r>
+        <w:rPr>
+          <w:rFonts w:ascii="Helvetica" w:hAnsi="Helvetica"/>
+          <w:outline w:val="0"/>
+          <w:color w:val="0000ff"/>
+          <w:sz w:val="28"/>
+          <w:szCs w:val="28"/>
+          <w:rtl w:val="0"/>
+          <w:lang w:val="en-US"/>
+          <w14:textFill>
+            <w14:solidFill>
+              <w14:srgbClr w14:val="0000FF"/>
+            </w14:solidFill>
+          </w14:textFill>
+        </w:rPr>
+        <w:t xml:space="preserve"> in Algorithm 1.]</w:t>
+      </w:r>
     </w:p>
     <w:p>
       <w:pPr>
@@ -586,11 +681,69 @@
         <w:jc w:val="left"/>
         <w:rPr>
           <w:rFonts w:ascii="Helvetica" w:cs="Helvetica" w:hAnsi="Helvetica" w:eastAsia="Helvetica"/>
-          <w:sz w:val="28"/>
-          <w:szCs w:val="28"/>
-          <w:rtl w:val="0"/>
-        </w:rPr>
-      </w:pPr>
+          <w:outline w:val="0"/>
+          <w:color w:val="0000ff"/>
+          <w:sz w:val="28"/>
+          <w:szCs w:val="28"/>
+          <w:rtl w:val="0"/>
+          <w14:textFill>
+            <w14:solidFill>
+              <w14:srgbClr w14:val="0000FF"/>
+            </w14:solidFill>
+          </w14:textFill>
+        </w:rPr>
+      </w:pPr>
+      <w:r>
+        <w:rPr>
+          <w:rFonts w:ascii="Helvetica" w:hAnsi="Helvetica"/>
+          <w:outline w:val="0"/>
+          <w:color w:val="0000ff"/>
+          <w:sz w:val="28"/>
+          <w:szCs w:val="28"/>
+          <w:rtl w:val="0"/>
+          <w:lang w:val="en-US"/>
+          <w14:textFill>
+            <w14:solidFill>
+              <w14:srgbClr w14:val="0000FF"/>
+            </w14:solidFill>
+          </w14:textFill>
+        </w:rPr>
+        <w:t xml:space="preserve">[After pruning the unsatisfiable transitions, we figure out the states those who can be reached through </w:t>
+      </w:r>
+      <w:r>
+        <w:rPr>
+          <w:rFonts w:ascii="Helvetica" w:hAnsi="Helvetica"/>
+          <w:outline w:val="0"/>
+          <w:color w:val="0000ff"/>
+          <w:sz w:val="28"/>
+          <w:szCs w:val="28"/>
+          <w:rtl w:val="0"/>
+          <w:lang w:val="en-US"/>
+          <w14:textFill>
+            <w14:solidFill>
+              <w14:srgbClr w14:val="0000FF"/>
+            </w14:solidFill>
+          </w14:textFill>
+        </w:rPr>
+        <w:t>satisfiable transition</w:t>
+      </w:r>
+      <w:r>
+        <w:rPr>
+          <w:rFonts w:ascii="Helvetica" w:hAnsi="Helvetica"/>
+          <w:outline w:val="0"/>
+          <w:color w:val="0000ff"/>
+          <w:sz w:val="28"/>
+          <w:szCs w:val="28"/>
+          <w:rtl w:val="0"/>
+          <w:lang w:val="en-US"/>
+          <w14:textFill>
+            <w14:solidFill>
+              <w14:srgbClr w14:val="0000FF"/>
+            </w14:solidFill>
+          </w14:textFill>
+        </w:rPr>
+        <w:t>s.]</w:t>
+      </w:r>
     </w:p>
     <w:p>
       <w:pPr>
@@ -2553,259 +2706,6 @@
     <w:r/>
   </w:p>
 </w:hdr>
-</file>
-
-<file path=word/numbering.xml><?xml version="1.0" encoding="utf-8"?>
-<w:numbering xmlns:w="http://schemas.openxmlformats.org/wordprocessingml/2006/main" xmlns:wp="http://schemas.openxmlformats.org/drawingml/2006/wordprocessingDrawing" xmlns:w14="http://schemas.microsoft.com/office/word/2010/wordml" xmlns:r="http://schemas.openxmlformats.org/officeDocument/2006/relationships" xmlns:v="urn:schemas-microsoft-com:vml" xmlns:o="urn:schemas-microsoft-com:office:office">
-  <w:abstractNum w:abstractNumId="0">
-    <w:multiLevelType w:val="hybridMultilevel"/>
-    <w:numStyleLink w:val="编号"/>
-  </w:abstractNum>
-  <w:abstractNum w:abstractNumId="1">
-    <w:multiLevelType w:val="hybridMultilevel"/>
-    <w:styleLink w:val="编号"/>
-    <w:lvl w:ilvl="0">
-      <w:start w:val="1"/>
-      <w:numFmt w:val="decimal"/>
-      <w:suff w:val="tab"/>
-      <w:lvlText w:val="%1."/>
-      <w:lvlJc w:val="left"/>
-      <w:pPr>
-        <w:ind w:left="458" w:hanging="458"/>
-      </w:pPr>
-      <w:rPr>
-        <w:rFonts w:hAnsi="Arial Unicode MS"/>
-        <w:caps w:val="0"/>
-        <w:smallCaps w:val="0"/>
-        <w:strike w:val="0"/>
-        <w:dstrike w:val="0"/>
-        <w:outline w:val="0"/>
-        <w:emboss w:val="0"/>
-        <w:imprint w:val="0"/>
-        <w:spacing w:val="0"/>
-        <w:w w:val="100"/>
-        <w:kern w:val="0"/>
-        <w:position w:val="0"/>
-        <w:highlight w:val="none"/>
-        <w:vertAlign w:val="baseline"/>
-      </w:rPr>
-    </w:lvl>
-    <w:lvl w:ilvl="1">
-      <w:start w:val="1"/>
-      <w:numFmt w:val="decimal"/>
-      <w:suff w:val="tab"/>
-      <w:lvlText w:val="%2."/>
-      <w:lvlJc w:val="left"/>
-      <w:pPr>
-        <w:ind w:left="818" w:hanging="458"/>
-      </w:pPr>
-      <w:rPr>
-        <w:rFonts w:hAnsi="Arial Unicode MS"/>
-        <w:caps w:val="0"/>
-        <w:smallCaps w:val="0"/>
-        <w:strike w:val="0"/>
-        <w:dstrike w:val="0"/>
-        <w:outline w:val="0"/>
-        <w:emboss w:val="0"/>
-        <w:imprint w:val="0"/>
-        <w:spacing w:val="0"/>
-        <w:w w:val="100"/>
-        <w:kern w:val="0"/>
-        <w:position w:val="0"/>
-        <w:highlight w:val="none"/>
-        <w:vertAlign w:val="baseline"/>
-      </w:rPr>
-    </w:lvl>
-    <w:lvl w:ilvl="2">
-      <w:start w:val="1"/>
-      <w:numFmt w:val="decimal"/>
-      <w:suff w:val="tab"/>
-      <w:lvlText w:val="%3."/>
-      <w:lvlJc w:val="left"/>
-      <w:pPr>
-        <w:ind w:left="1178" w:hanging="458"/>
-      </w:pPr>
-      <w:rPr>
-        <w:rFonts w:hAnsi="Arial Unicode MS"/>
-        <w:caps w:val="0"/>
-        <w:smallCaps w:val="0"/>
-        <w:strike w:val="0"/>
-        <w:dstrike w:val="0"/>
-        <w:outline w:val="0"/>
-        <w:emboss w:val="0"/>
-        <w:imprint w:val="0"/>
-        <w:spacing w:val="0"/>
-        <w:w w:val="100"/>
-        <w:kern w:val="0"/>
-        <w:position w:val="0"/>
-        <w:highlight w:val="none"/>
-        <w:vertAlign w:val="baseline"/>
-      </w:rPr>
-    </w:lvl>
-    <w:lvl w:ilvl="3">
-      <w:start w:val="1"/>
-      <w:numFmt w:val="decimal"/>
-      <w:suff w:val="tab"/>
-      <w:lvlText w:val="%4."/>
-      <w:lvlJc w:val="left"/>
-      <w:pPr>
-        <w:ind w:left="1538" w:hanging="458"/>
-      </w:pPr>
-      <w:rPr>
-        <w:rFonts w:hAnsi="Arial Unicode MS"/>
-        <w:caps w:val="0"/>
-        <w:smallCaps w:val="0"/>
-        <w:strike w:val="0"/>
-        <w:dstrike w:val="0"/>
-        <w:outline w:val="0"/>
-        <w:emboss w:val="0"/>
-        <w:imprint w:val="0"/>
-        <w:spacing w:val="0"/>
-        <w:w w:val="100"/>
-        <w:kern w:val="0"/>
-        <w:position w:val="0"/>
-        <w:highlight w:val="none"/>
-        <w:vertAlign w:val="baseline"/>
-      </w:rPr>
-    </w:lvl>
-    <w:lvl w:ilvl="4">
-      <w:start w:val="1"/>
-      <w:numFmt w:val="decimal"/>
-      <w:suff w:val="tab"/>
-      <w:lvlText w:val="%5."/>
-      <w:lvlJc w:val="left"/>
-      <w:pPr>
-        <w:ind w:left="1898" w:hanging="458"/>
-      </w:pPr>
-      <w:rPr>
-        <w:rFonts w:hAnsi="Arial Unicode MS"/>
-        <w:caps w:val="0"/>
-        <w:smallCaps w:val="0"/>
-        <w:strike w:val="0"/>
-        <w:dstrike w:val="0"/>
-        <w:outline w:val="0"/>
-        <w:emboss w:val="0"/>
-        <w:imprint w:val="0"/>
-        <w:spacing w:val="0"/>
-        <w:w w:val="100"/>
-        <w:kern w:val="0"/>
-        <w:position w:val="0"/>
-        <w:highlight w:val="none"/>
-        <w:vertAlign w:val="baseline"/>
-      </w:rPr>
-    </w:lvl>
-    <w:lvl w:ilvl="5">
-      <w:start w:val="1"/>
-      <w:numFmt w:val="decimal"/>
-      <w:suff w:val="tab"/>
-      <w:lvlText w:val="%6."/>
-      <w:lvlJc w:val="left"/>
-      <w:pPr>
-        <w:ind w:left="2258" w:hanging="458"/>
-      </w:pPr>
-      <w:rPr>
-        <w:rFonts w:hAnsi="Arial Unicode MS"/>
-        <w:caps w:val="0"/>
-        <w:smallCaps w:val="0"/>
-        <w:strike w:val="0"/>
-        <w:dstrike w:val="0"/>
-        <w:outline w:val="0"/>
-        <w:emboss w:val="0"/>
-        <w:imprint w:val="0"/>
-        <w:spacing w:val="0"/>
-        <w:w w:val="100"/>
-        <w:kern w:val="0"/>
-        <w:position w:val="0"/>
-        <w:highlight w:val="none"/>
-        <w:vertAlign w:val="baseline"/>
-      </w:rPr>
-    </w:lvl>
-    <w:lvl w:ilvl="6">
-      <w:start w:val="1"/>
-      <w:numFmt w:val="decimal"/>
-      <w:suff w:val="tab"/>
-      <w:lvlText w:val="%7."/>
-      <w:lvlJc w:val="left"/>
-      <w:pPr>
-        <w:ind w:left="2618" w:hanging="458"/>
-      </w:pPr>
-      <w:rPr>
-        <w:rFonts w:hAnsi="Arial Unicode MS"/>
-        <w:caps w:val="0"/>
-        <w:smallCaps w:val="0"/>
-        <w:strike w:val="0"/>
-        <w:dstrike w:val="0"/>
-        <w:outline w:val="0"/>
-        <w:emboss w:val="0"/>
-        <w:imprint w:val="0"/>
-        <w:spacing w:val="0"/>
-        <w:w w:val="100"/>
-        <w:kern w:val="0"/>
-        <w:position w:val="0"/>
-        <w:highlight w:val="none"/>
-        <w:vertAlign w:val="baseline"/>
-      </w:rPr>
-    </w:lvl>
-    <w:lvl w:ilvl="7">
-      <w:start w:val="1"/>
-      <w:numFmt w:val="decimal"/>
-      <w:suff w:val="tab"/>
-      <w:lvlText w:val="%8."/>
-      <w:lvlJc w:val="left"/>
-      <w:pPr>
-        <w:ind w:left="2978" w:hanging="458"/>
-      </w:pPr>
-      <w:rPr>
-        <w:rFonts w:hAnsi="Arial Unicode MS"/>
-        <w:caps w:val="0"/>
-        <w:smallCaps w:val="0"/>
-        <w:strike w:val="0"/>
-        <w:dstrike w:val="0"/>
-        <w:outline w:val="0"/>
-        <w:emboss w:val="0"/>
-        <w:imprint w:val="0"/>
-        <w:spacing w:val="0"/>
-        <w:w w:val="100"/>
-        <w:kern w:val="0"/>
-        <w:position w:val="0"/>
-        <w:highlight w:val="none"/>
-        <w:vertAlign w:val="baseline"/>
-      </w:rPr>
-    </w:lvl>
-    <w:lvl w:ilvl="8">
-      <w:start w:val="1"/>
-      <w:numFmt w:val="decimal"/>
-      <w:suff w:val="tab"/>
-      <w:lvlText w:val="%9."/>
-      <w:lvlJc w:val="left"/>
-      <w:pPr>
-        <w:ind w:left="3338" w:hanging="458"/>
-      </w:pPr>
-      <w:rPr>
-        <w:rFonts w:hAnsi="Arial Unicode MS"/>
-        <w:caps w:val="0"/>
-        <w:smallCaps w:val="0"/>
-        <w:strike w:val="0"/>
-        <w:dstrike w:val="0"/>
-        <w:outline w:val="0"/>
-        <w:emboss w:val="0"/>
-        <w:imprint w:val="0"/>
-        <w:spacing w:val="0"/>
-        <w:w w:val="100"/>
-        <w:kern w:val="0"/>
-        <w:position w:val="0"/>
-        <w:highlight w:val="none"/>
-        <w:vertAlign w:val="baseline"/>
-      </w:rPr>
-    </w:lvl>
-  </w:abstractNum>
-  <w:num w:numId="1">
-    <w:abstractNumId w:val="1"/>
-  </w:num>
-  <w:num w:numId="2">
-    <w:abstractNumId w:val="0"/>
-  </w:num>
-</w:numbering>
 </file>
 
 <file path=word/styles.xml><?xml version="1.0" encoding="utf-8"?>
@@ -2960,14 +2860,6 @@
         </w14:solidFill>
       </w14:textFill>
     </w:rPr>
-  </w:style>
-  <w:style w:type="numbering" w:styleId="编号">
-    <w:name w:val="编号"/>
-    <w:pPr>
-      <w:numPr>
-        <w:numId w:val="1"/>
-      </w:numPr>
-    </w:pPr>
   </w:style>
 </w:styles>
 </file>

</xml_diff>

<commit_message>
Acta paper: More explanation in Sect.4.2 and 4.3.
</commit_message>
<xml_diff>
--- a/2017-Xudong-SMT/reviewer2.docx
+++ b/2017-Xudong-SMT/reviewer2.docx
@@ -381,11 +381,327 @@
         <w:jc w:val="left"/>
         <w:rPr>
           <w:rFonts w:ascii="Helvetica" w:cs="Helvetica" w:hAnsi="Helvetica" w:eastAsia="Helvetica"/>
-          <w:sz w:val="28"/>
-          <w:szCs w:val="28"/>
-          <w:rtl w:val="0"/>
-        </w:rPr>
-      </w:pPr>
+          <w:outline w:val="0"/>
+          <w:color w:val="0000ff"/>
+          <w:sz w:val="28"/>
+          <w:szCs w:val="28"/>
+          <w:rtl w:val="0"/>
+          <w14:textFill>
+            <w14:solidFill>
+              <w14:srgbClr w14:val="0000FF"/>
+            </w14:solidFill>
+          </w14:textFill>
+        </w:rPr>
+      </w:pPr>
+      <w:r>
+        <w:rPr>
+          <w:rFonts w:ascii="Helvetica" w:hAnsi="Helvetica"/>
+          <w:outline w:val="0"/>
+          <w:color w:val="0000ff"/>
+          <w:sz w:val="28"/>
+          <w:szCs w:val="28"/>
+          <w:rtl w:val="0"/>
+          <w:lang w:val="en-US"/>
+          <w14:textFill>
+            <w14:solidFill>
+              <w14:srgbClr w14:val="0000FF"/>
+            </w14:solidFill>
+          </w14:textFill>
+        </w:rPr>
+        <w:t xml:space="preserve">[The SMT solver may return undecidable results for some transitions which are potentially unsatisfiable, so we cannot pretend to get the </w:t>
+      </w:r>
+      <w:r>
+        <w:rPr>
+          <w:rFonts w:ascii="Helvetica" w:hAnsi="Helvetica"/>
+          <w:outline w:val="0"/>
+          <w:color w:val="0000ff"/>
+          <w:sz w:val="28"/>
+          <w:szCs w:val="28"/>
+          <w:rtl w:val="0"/>
+          <w:lang w:val="en-US"/>
+          <w14:textFill>
+            <w14:solidFill>
+              <w14:srgbClr w14:val="0000FF"/>
+            </w14:solidFill>
+          </w14:textFill>
+        </w:rPr>
+        <w:t>minimality</w:t>
+      </w:r>
+      <w:r>
+        <w:rPr>
+          <w:rFonts w:ascii="Helvetica" w:hAnsi="Helvetica"/>
+          <w:outline w:val="0"/>
+          <w:color w:val="0000ff"/>
+          <w:sz w:val="28"/>
+          <w:szCs w:val="28"/>
+          <w:rtl w:val="0"/>
+          <w:lang w:val="en-US"/>
+          <w14:textFill>
+            <w14:solidFill>
+              <w14:srgbClr w14:val="0000FF"/>
+            </w14:solidFill>
+          </w14:textFill>
+        </w:rPr>
+        <w:t>, but we still prune as many exactly unsatisfiable transitions as possible.</w:t>
+      </w:r>
+    </w:p>
+    <w:p>
+      <w:pPr>
+        <w:pStyle w:val="默认"/>
+        <w:bidi w:val="0"/>
+        <w:spacing w:line="320" w:lineRule="atLeast"/>
+        <w:ind w:left="0" w:right="0" w:firstLine="0"/>
+        <w:jc w:val="left"/>
+        <w:rPr>
+          <w:rFonts w:ascii="Helvetica" w:cs="Helvetica" w:hAnsi="Helvetica" w:eastAsia="Helvetica"/>
+          <w:outline w:val="0"/>
+          <w:color w:val="0000ff"/>
+          <w:sz w:val="28"/>
+          <w:szCs w:val="28"/>
+          <w:rtl w:val="0"/>
+          <w14:textFill>
+            <w14:solidFill>
+              <w14:srgbClr w14:val="0000FF"/>
+            </w14:solidFill>
+          </w14:textFill>
+        </w:rPr>
+      </w:pPr>
+    </w:p>
+    <w:p>
+      <w:pPr>
+        <w:pStyle w:val="默认"/>
+        <w:bidi w:val="0"/>
+        <w:spacing w:line="320" w:lineRule="atLeast"/>
+        <w:ind w:left="0" w:right="0" w:firstLine="0"/>
+        <w:jc w:val="left"/>
+        <w:rPr>
+          <w:rFonts w:ascii="Helvetica" w:cs="Helvetica" w:hAnsi="Helvetica" w:eastAsia="Helvetica"/>
+          <w:outline w:val="0"/>
+          <w:color w:val="0000ff"/>
+          <w:sz w:val="28"/>
+          <w:szCs w:val="28"/>
+          <w:rtl w:val="0"/>
+          <w14:textFill>
+            <w14:solidFill>
+              <w14:srgbClr w14:val="0000FF"/>
+            </w14:solidFill>
+          </w14:textFill>
+        </w:rPr>
+      </w:pPr>
+      <w:r>
+        <w:rPr>
+          <w:rFonts w:ascii="Helvetica" w:hAnsi="Helvetica"/>
+          <w:outline w:val="0"/>
+          <w:color w:val="0000ff"/>
+          <w:sz w:val="28"/>
+          <w:szCs w:val="28"/>
+          <w:rtl w:val="0"/>
+          <w:lang w:val="en-US"/>
+          <w14:textFill>
+            <w14:solidFill>
+              <w14:srgbClr w14:val="0000FF"/>
+            </w14:solidFill>
+          </w14:textFill>
+        </w:rPr>
+        <w:t xml:space="preserve">Besides the unreachable transitions there are some transitions become UNSAT after the assignments influencing their predicates being pruned. Furthermore, we may do several iterations to get the final automaton as more </w:t>
+      </w:r>
+      <w:r>
+        <w:rPr>
+          <w:rFonts w:ascii="Helvetica" w:hAnsi="Helvetica"/>
+          <w:outline w:val="0"/>
+          <w:color w:val="0000ff"/>
+          <w:sz w:val="28"/>
+          <w:szCs w:val="28"/>
+          <w:rtl w:val="0"/>
+          <w:lang w:val="de-DE"/>
+          <w14:textFill>
+            <w14:solidFill>
+              <w14:srgbClr w14:val="0000FF"/>
+            </w14:solidFill>
+          </w14:textFill>
+        </w:rPr>
+        <w:t>UNSAT</w:t>
+      </w:r>
+      <w:r>
+        <w:rPr>
+          <w:rFonts w:ascii="Helvetica" w:hAnsi="Helvetica"/>
+          <w:outline w:val="0"/>
+          <w:color w:val="0000ff"/>
+          <w:sz w:val="28"/>
+          <w:szCs w:val="28"/>
+          <w:rtl w:val="0"/>
+          <w:lang w:val="en-US"/>
+          <w14:textFill>
+            <w14:solidFill>
+              <w14:srgbClr w14:val="0000FF"/>
+            </w14:solidFill>
+          </w14:textFill>
+        </w:rPr>
+        <w:t xml:space="preserve"> will occur after some other </w:t>
+      </w:r>
+      <w:r>
+        <w:rPr>
+          <w:rFonts w:ascii="Helvetica" w:hAnsi="Helvetica"/>
+          <w:outline w:val="0"/>
+          <w:color w:val="0000ff"/>
+          <w:sz w:val="28"/>
+          <w:szCs w:val="28"/>
+          <w:rtl w:val="0"/>
+          <w:lang w:val="en-US"/>
+          <w14:textFill>
+            <w14:solidFill>
+              <w14:srgbClr w14:val="0000FF"/>
+            </w14:solidFill>
+          </w14:textFill>
+        </w:rPr>
+        <w:t>assignments</w:t>
+      </w:r>
+      <w:r>
+        <w:rPr>
+          <w:rFonts w:ascii="Helvetica" w:hAnsi="Helvetica"/>
+          <w:outline w:val="0"/>
+          <w:color w:val="0000ff"/>
+          <w:sz w:val="28"/>
+          <w:szCs w:val="28"/>
+          <w:rtl w:val="0"/>
+          <w:lang w:val="en-US"/>
+          <w14:textFill>
+            <w14:solidFill>
+              <w14:srgbClr w14:val="0000FF"/>
+            </w14:solidFill>
+          </w14:textFill>
+        </w:rPr>
+        <w:t xml:space="preserve"> being pruned. </w:t>
+      </w:r>
+    </w:p>
+    <w:p>
+      <w:pPr>
+        <w:pStyle w:val="默认"/>
+        <w:bidi w:val="0"/>
+        <w:spacing w:line="320" w:lineRule="atLeast"/>
+        <w:ind w:left="0" w:right="0" w:firstLine="0"/>
+        <w:jc w:val="left"/>
+        <w:rPr>
+          <w:rFonts w:ascii="Helvetica" w:cs="Helvetica" w:hAnsi="Helvetica" w:eastAsia="Helvetica"/>
+          <w:outline w:val="0"/>
+          <w:color w:val="0000ff"/>
+          <w:sz w:val="28"/>
+          <w:szCs w:val="28"/>
+          <w:rtl w:val="0"/>
+          <w14:textFill>
+            <w14:solidFill>
+              <w14:srgbClr w14:val="0000FF"/>
+            </w14:solidFill>
+          </w14:textFill>
+        </w:rPr>
+      </w:pPr>
+    </w:p>
+    <w:p>
+      <w:pPr>
+        <w:pStyle w:val="默认"/>
+        <w:bidi w:val="0"/>
+        <w:spacing w:line="320" w:lineRule="atLeast"/>
+        <w:ind w:left="0" w:right="0" w:firstLine="0"/>
+        <w:jc w:val="left"/>
+        <w:rPr>
+          <w:rFonts w:ascii="Helvetica" w:cs="Helvetica" w:hAnsi="Helvetica" w:eastAsia="Helvetica"/>
+          <w:outline w:val="0"/>
+          <w:color w:val="0000ff"/>
+          <w:sz w:val="28"/>
+          <w:szCs w:val="28"/>
+          <w:rtl w:val="0"/>
+          <w14:textFill>
+            <w14:solidFill>
+              <w14:srgbClr w14:val="0000FF"/>
+            </w14:solidFill>
+          </w14:textFill>
+        </w:rPr>
+      </w:pPr>
+      <w:r>
+        <w:rPr>
+          <w:rFonts w:ascii="Helvetica" w:hAnsi="Helvetica"/>
+          <w:outline w:val="0"/>
+          <w:color w:val="0000ff"/>
+          <w:sz w:val="28"/>
+          <w:szCs w:val="28"/>
+          <w:rtl w:val="0"/>
+          <w:lang w:val="en-US"/>
+          <w14:textFill>
+            <w14:solidFill>
+              <w14:srgbClr w14:val="0000FF"/>
+            </w14:solidFill>
+          </w14:textFill>
+        </w:rPr>
+        <w:t xml:space="preserve">We </w:t>
+      </w:r>
+      <w:r>
+        <w:rPr>
+          <w:rFonts w:ascii="Helvetica" w:hAnsi="Helvetica"/>
+          <w:outline w:val="0"/>
+          <w:color w:val="0000ff"/>
+          <w:sz w:val="28"/>
+          <w:szCs w:val="28"/>
+          <w:rtl w:val="0"/>
+          <w:lang w:val="fr-FR"/>
+          <w14:textFill>
+            <w14:solidFill>
+              <w14:srgbClr w14:val="0000FF"/>
+            </w14:solidFill>
+          </w14:textFill>
+        </w:rPr>
+        <w:t>prune</w:t>
+      </w:r>
+      <w:r>
+        <w:rPr>
+          <w:rFonts w:ascii="Helvetica" w:hAnsi="Helvetica"/>
+          <w:outline w:val="0"/>
+          <w:color w:val="0000ff"/>
+          <w:sz w:val="28"/>
+          <w:szCs w:val="28"/>
+          <w:rtl w:val="0"/>
+          <w:lang w:val="en-US"/>
+          <w14:textFill>
+            <w14:solidFill>
+              <w14:srgbClr w14:val="0000FF"/>
+            </w14:solidFill>
+          </w14:textFill>
+        </w:rPr>
+        <w:t xml:space="preserve"> states</w:t>
+      </w:r>
+      <w:r>
+        <w:rPr>
+          <w:rFonts w:ascii="Helvetica" w:hAnsi="Helvetica"/>
+          <w:outline w:val="0"/>
+          <w:color w:val="0000ff"/>
+          <w:sz w:val="28"/>
+          <w:szCs w:val="28"/>
+          <w:rtl w:val="0"/>
+          <w:lang w:val="en-US"/>
+          <w14:textFill>
+            <w14:solidFill>
+              <w14:srgbClr w14:val="0000FF"/>
+            </w14:solidFill>
+          </w14:textFill>
+        </w:rPr>
+        <w:t xml:space="preserve"> using a standard reachability check starting from the initial state.</w:t>
+      </w:r>
+      <w:r>
+        <w:rPr>
+          <w:rFonts w:ascii="Helvetica" w:hAnsi="Helvetica"/>
+          <w:outline w:val="0"/>
+          <w:color w:val="0000ff"/>
+          <w:sz w:val="28"/>
+          <w:szCs w:val="28"/>
+          <w:rtl w:val="0"/>
+          <w:lang w:val="en-US"/>
+          <w14:textFill>
+            <w14:solidFill>
+              <w14:srgbClr w14:val="0000FF"/>
+            </w14:solidFill>
+          </w14:textFill>
+        </w:rPr>
+        <w:t>]</w:t>
+      </w:r>
     </w:p>
     <w:p>
       <w:pPr>
@@ -478,73 +794,7 @@
             </w14:solidFill>
           </w14:textFill>
         </w:rPr>
-        <w:t xml:space="preserve">[We add two new algorithms (Algorithm 3 and 4) to describe the process of </w:t>
-      </w:r>
-      <w:r>
-        <w:rPr>
-          <w:rFonts w:ascii="Helvetica" w:hAnsi="Helvetica"/>
-          <w:outline w:val="0"/>
-          <w:color w:val="0000ff"/>
-          <w:sz w:val="28"/>
-          <w:szCs w:val="28"/>
-          <w:rtl w:val="0"/>
-          <w14:textFill>
-            <w14:solidFill>
-              <w14:srgbClr w14:val="0000FF"/>
-            </w14:solidFill>
-          </w14:textFill>
-        </w:rPr>
-        <w:t>makeReachableSubAutomaton()</w:t>
-      </w:r>
-      <w:r>
-        <w:rPr>
-          <w:rFonts w:ascii="Helvetica" w:hAnsi="Helvetica"/>
-          <w:outline w:val="0"/>
-          <w:color w:val="0000ff"/>
-          <w:sz w:val="28"/>
-          <w:szCs w:val="28"/>
-          <w:rtl w:val="0"/>
-          <w:lang w:val="en-US"/>
-          <w14:textFill>
-            <w14:solidFill>
-              <w14:srgbClr w14:val="0000FF"/>
-            </w14:solidFill>
-          </w14:textFill>
-        </w:rPr>
-        <w:t xml:space="preserve"> and </w:t>
-      </w:r>
-      <w:r>
-        <w:rPr>
-          <w:rFonts w:ascii="Helvetica" w:hAnsi="Helvetica"/>
-          <w:outline w:val="0"/>
-          <w:color w:val="0000ff"/>
-          <w:sz w:val="28"/>
-          <w:szCs w:val="28"/>
-          <w:rtl w:val="0"/>
-          <w14:textFill>
-            <w14:solidFill>
-              <w14:srgbClr w14:val="0000FF"/>
-            </w14:solidFill>
-          </w14:textFill>
-        </w:rPr>
-        <w:t>refineReachableSubAutomaton()</w:t>
-      </w:r>
-      <w:r>
-        <w:rPr>
-          <w:rFonts w:ascii="Helvetica" w:hAnsi="Helvetica"/>
-          <w:outline w:val="0"/>
-          <w:color w:val="0000ff"/>
-          <w:sz w:val="28"/>
-          <w:szCs w:val="28"/>
-          <w:rtl w:val="0"/>
-          <w:lang w:val="en-US"/>
-          <w14:textFill>
-            <w14:solidFill>
-              <w14:srgbClr w14:val="0000FF"/>
-            </w14:solidFill>
-          </w14:textFill>
-        </w:rPr>
-        <w:t xml:space="preserve"> in Algorithm 1.]</w:t>
+        <w:t>[We add more explanations in the Section 4.2 and 4.3 to show how makeReachableSubAutomaton and refineReachableSubAutomaton works.]</w:t>
       </w:r>
     </w:p>
     <w:p>
@@ -1917,11 +2167,171 @@
         <w:jc w:val="left"/>
         <w:rPr>
           <w:rFonts w:ascii="Helvetica" w:cs="Helvetica" w:hAnsi="Helvetica" w:eastAsia="Helvetica"/>
-          <w:sz w:val="28"/>
-          <w:szCs w:val="28"/>
-          <w:rtl w:val="0"/>
-        </w:rPr>
-      </w:pPr>
+          <w:outline w:val="0"/>
+          <w:color w:val="0000ff"/>
+          <w:sz w:val="28"/>
+          <w:szCs w:val="28"/>
+          <w:rtl w:val="0"/>
+          <w14:textFill>
+            <w14:solidFill>
+              <w14:srgbClr w14:val="0000FF"/>
+            </w14:solidFill>
+          </w14:textFill>
+        </w:rPr>
+      </w:pPr>
+      <w:r>
+        <w:rPr>
+          <w:rFonts w:ascii="Helvetica" w:hAnsi="Helvetica"/>
+          <w:outline w:val="0"/>
+          <w:color w:val="0000ff"/>
+          <w:sz w:val="28"/>
+          <w:szCs w:val="28"/>
+          <w:rtl w:val="0"/>
+          <w:lang w:val="en-US"/>
+          <w14:textFill>
+            <w14:solidFill>
+              <w14:srgbClr w14:val="0000FF"/>
+            </w14:solidFill>
+          </w14:textFill>
+        </w:rPr>
+        <w:t xml:space="preserve">[The </w:t>
+      </w:r>
+      <w:r>
+        <w:rPr>
+          <w:rFonts w:ascii="Helvetica" w:hAnsi="Helvetica" w:hint="default"/>
+          <w:outline w:val="0"/>
+          <w:color w:val="0000ff"/>
+          <w:sz w:val="28"/>
+          <w:szCs w:val="28"/>
+          <w:rtl w:val="0"/>
+          <w:lang w:val="en-US"/>
+          <w14:textFill>
+            <w14:solidFill>
+              <w14:srgbClr w14:val="0000FF"/>
+            </w14:solidFill>
+          </w14:textFill>
+        </w:rPr>
+        <w:t>“</w:t>
+      </w:r>
+      <w:r>
+        <w:rPr>
+          <w:rFonts w:ascii="Helvetica" w:hAnsi="Helvetica"/>
+          <w:outline w:val="0"/>
+          <w:color w:val="0000ff"/>
+          <w:sz w:val="28"/>
+          <w:szCs w:val="28"/>
+          <w:rtl w:val="0"/>
+          <w:lang w:val="en-US"/>
+          <w14:textFill>
+            <w14:solidFill>
+              <w14:srgbClr w14:val="0000FF"/>
+            </w14:solidFill>
+          </w14:textFill>
+        </w:rPr>
+        <w:t>parametrised actions</w:t>
+      </w:r>
+      <w:r>
+        <w:rPr>
+          <w:rFonts w:ascii="Helvetica" w:hAnsi="Helvetica" w:hint="default"/>
+          <w:outline w:val="0"/>
+          <w:color w:val="0000ff"/>
+          <w:sz w:val="28"/>
+          <w:szCs w:val="28"/>
+          <w:rtl w:val="0"/>
+          <w:lang w:val="en-US"/>
+          <w14:textFill>
+            <w14:solidFill>
+              <w14:srgbClr w14:val="0000FF"/>
+            </w14:solidFill>
+          </w14:textFill>
+        </w:rPr>
+        <w:t xml:space="preserve">” </w:t>
+      </w:r>
+      <w:r>
+        <w:rPr>
+          <w:rFonts w:ascii="Helvetica" w:hAnsi="Helvetica"/>
+          <w:outline w:val="0"/>
+          <w:color w:val="0000ff"/>
+          <w:sz w:val="28"/>
+          <w:szCs w:val="28"/>
+          <w:rtl w:val="0"/>
+          <w:lang w:val="en-US"/>
+          <w14:textFill>
+            <w14:solidFill>
+              <w14:srgbClr w14:val="0000FF"/>
+            </w14:solidFill>
+          </w14:textFill>
+        </w:rPr>
+        <w:t xml:space="preserve">is exactly the </w:t>
+      </w:r>
+      <w:r>
+        <w:rPr>
+          <w:rFonts w:ascii="Helvetica" w:hAnsi="Helvetica" w:hint="default"/>
+          <w:outline w:val="0"/>
+          <w:color w:val="0000ff"/>
+          <w:sz w:val="28"/>
+          <w:szCs w:val="28"/>
+          <w:rtl w:val="0"/>
+          <w:lang w:val="en-US"/>
+          <w14:textFill>
+            <w14:solidFill>
+              <w14:srgbClr w14:val="0000FF"/>
+            </w14:solidFill>
+          </w14:textFill>
+        </w:rPr>
+        <w:t>“</w:t>
+      </w:r>
+      <w:r>
+        <w:rPr>
+          <w:rFonts w:ascii="Helvetica" w:hAnsi="Helvetica"/>
+          <w:outline w:val="0"/>
+          <w:color w:val="0000ff"/>
+          <w:sz w:val="28"/>
+          <w:szCs w:val="28"/>
+          <w:rtl w:val="0"/>
+          <w:lang w:val="en-US"/>
+          <w14:textFill>
+            <w14:solidFill>
+              <w14:srgbClr w14:val="0000FF"/>
+            </w14:solidFill>
+          </w14:textFill>
+        </w:rPr>
+        <w:t>action terms</w:t>
+      </w:r>
+      <w:r>
+        <w:rPr>
+          <w:rFonts w:ascii="Helvetica" w:hAnsi="Helvetica" w:hint="default"/>
+          <w:outline w:val="0"/>
+          <w:color w:val="0000ff"/>
+          <w:sz w:val="28"/>
+          <w:szCs w:val="28"/>
+          <w:rtl w:val="0"/>
+          <w:lang w:val="en-US"/>
+          <w14:textFill>
+            <w14:solidFill>
+              <w14:srgbClr w14:val="0000FF"/>
+            </w14:solidFill>
+          </w14:textFill>
+        </w:rPr>
+        <w:t xml:space="preserve">” </w:t>
+      </w:r>
+      <w:r>
+        <w:rPr>
+          <w:rFonts w:ascii="Helvetica" w:hAnsi="Helvetica"/>
+          <w:outline w:val="0"/>
+          <w:color w:val="0000ff"/>
+          <w:sz w:val="28"/>
+          <w:szCs w:val="28"/>
+          <w:rtl w:val="0"/>
+          <w:lang w:val="en-US"/>
+          <w14:textFill>
+            <w14:solidFill>
+              <w14:srgbClr w14:val="0000FF"/>
+            </w14:solidFill>
+          </w14:textFill>
+        </w:rPr>
+        <w:t>defined above, we specify both name in the definition.]</w:t>
+      </w:r>
     </w:p>
     <w:p>
       <w:pPr>

</xml_diff>